<commit_message>
Updated checklist and the boss cutscene
</commit_message>
<xml_diff>
--- a/resources/SE306-FinalChecklist.docx
+++ b/resources/SE306-FinalChecklist.docx
@@ -154,15 +154,7 @@
         <w:t xml:space="preserve"> Indicate with a Y/N whether this feature was part of your ini</w:t>
       </w:r>
       <w:r>
-        <w:t xml:space="preserve">tial project plan to </w:t>
-      </w:r>
-      <w:proofErr w:type="gramStart"/>
-      <w:r>
-        <w:t>completed</w:t>
-      </w:r>
-      <w:proofErr w:type="gramEnd"/>
-      <w:r>
-        <w:t xml:space="preserve"> by the final deadline</w:t>
+        <w:t>tial project plan to completed by the final deadline</w:t>
       </w:r>
       <w:r>
         <w:t>.</w:t>
@@ -397,7 +389,6 @@
         </w:rPr>
         <w:t>_________________</w:t>
       </w:r>
-      <w:proofErr w:type="spellStart"/>
       <w:r>
         <w:rPr>
           <w:b/>
@@ -405,7 +396,6 @@
         </w:rPr>
         <w:t>Prisma</w:t>
       </w:r>
-      <w:proofErr w:type="spellEnd"/>
       <w:r>
         <w:rPr>
           <w:b/>
@@ -672,13 +662,8 @@
             <w:tcW w:w="3345" w:type="dxa"/>
           </w:tcPr>
           <w:p>
-            <w:proofErr w:type="spellStart"/>
-            <w:r>
-              <w:t>Prisma</w:t>
-            </w:r>
-            <w:proofErr w:type="spellEnd"/>
-            <w:r>
-              <w:t xml:space="preserve"> features a unique main character which functions as expected. The player is able to customize this character through improving skills and changing avatars.</w:t>
+            <w:r>
+              <w:t>Prisma features a unique main character which functions as expected. The player is able to customize this character through improving skills and changing avatars.</w:t>
             </w:r>
           </w:p>
         </w:tc>
@@ -847,13 +832,8 @@
             <w:tcW w:w="3345" w:type="dxa"/>
           </w:tcPr>
           <w:p>
-            <w:proofErr w:type="spellStart"/>
-            <w:r>
-              <w:t>Prisma</w:t>
-            </w:r>
-            <w:proofErr w:type="spellEnd"/>
-            <w:r>
-              <w:t xml:space="preserve"> features 6 levels, each with a unique design </w:t>
+            <w:r>
+              <w:t xml:space="preserve">Prisma features 6 levels, each with a unique design </w:t>
             </w:r>
           </w:p>
         </w:tc>
@@ -1194,13 +1174,8 @@
             <w:tcW w:w="3345" w:type="dxa"/>
           </w:tcPr>
           <w:p>
-            <w:proofErr w:type="spellStart"/>
-            <w:r>
-              <w:t>Prisma</w:t>
-            </w:r>
-            <w:proofErr w:type="spellEnd"/>
-            <w:r>
-              <w:t xml:space="preserve"> features a welcome screen which allows the player to navigate to the stage select, </w:t>
+            <w:r>
+              <w:t xml:space="preserve">Prisma features a welcome screen which allows the player to navigate to the stage select, </w:t>
             </w:r>
             <w:r>
               <w:lastRenderedPageBreak/>
@@ -1300,15 +1275,7 @@
           </w:tcPr>
           <w:p>
             <w:r>
-              <w:t xml:space="preserve">The game is designed to be played as a single storyline, with the end signified by an ending </w:t>
-            </w:r>
-            <w:proofErr w:type="spellStart"/>
-            <w:r>
-              <w:t>cutscene</w:t>
-            </w:r>
-            <w:proofErr w:type="spellEnd"/>
-            <w:r>
-              <w:t xml:space="preserve">. </w:t>
+              <w:t xml:space="preserve">The game is designed to be played as a single storyline, with the end signified by an ending cutscene. </w:t>
             </w:r>
           </w:p>
         </w:tc>
@@ -1383,13 +1350,8 @@
             <w:tcW w:w="3345" w:type="dxa"/>
           </w:tcPr>
           <w:p>
-            <w:proofErr w:type="spellStart"/>
-            <w:r>
-              <w:t>Prisma</w:t>
-            </w:r>
-            <w:proofErr w:type="spellEnd"/>
-            <w:r>
-              <w:t xml:space="preserve"> features 6 levels of varying complexity. </w:t>
+            <w:r>
+              <w:t xml:space="preserve">Prisma features 6 levels of varying complexity. </w:t>
             </w:r>
           </w:p>
         </w:tc>
@@ -1465,15 +1427,7 @@
           </w:tcPr>
           <w:p>
             <w:r>
-              <w:t xml:space="preserve">The game’s storyline is documented through </w:t>
-            </w:r>
-            <w:proofErr w:type="spellStart"/>
-            <w:r>
-              <w:t>cutscenes</w:t>
-            </w:r>
-            <w:proofErr w:type="spellEnd"/>
-            <w:r>
-              <w:t xml:space="preserve"> which are unlocked as the player progresses.</w:t>
+              <w:t>The game’s storyline is documented through cutscenes which are unlocked as the player progresses.</w:t>
             </w:r>
           </w:p>
         </w:tc>
@@ -1625,15 +1579,7 @@
           </w:tcPr>
           <w:p>
             <w:r>
-              <w:t xml:space="preserve">The game has been </w:t>
-            </w:r>
-            <w:proofErr w:type="spellStart"/>
-            <w:r>
-              <w:t>playtested</w:t>
-            </w:r>
-            <w:proofErr w:type="spellEnd"/>
-            <w:r>
-              <w:t xml:space="preserve"> thoroughly within the team,</w:t>
+              <w:t>The game has been playtested thoroughly within the team,</w:t>
             </w:r>
           </w:p>
         </w:tc>
@@ -1709,26 +1655,8 @@
           </w:tcPr>
           <w:p>
             <w:r>
-              <w:t xml:space="preserve">Team </w:t>
-            </w:r>
-            <w:proofErr w:type="spellStart"/>
-            <w:r>
-              <w:t>UGSoft</w:t>
-            </w:r>
-            <w:proofErr w:type="spellEnd"/>
-            <w:r>
-              <w:t xml:space="preserve"> </w:t>
-            </w:r>
-            <w:proofErr w:type="spellStart"/>
-            <w:r>
-              <w:t>playtested</w:t>
-            </w:r>
-            <w:proofErr w:type="spellEnd"/>
-            <w:r>
-              <w:t xml:space="preserve"> our game and suggested how to improve it</w:t>
-            </w:r>
-            <w:bookmarkStart w:id="0" w:name="_GoBack"/>
-            <w:bookmarkEnd w:id="0"/>
+              <w:t>Team UGSoft playtested our game and suggested how to improve it</w:t>
+            </w:r>
           </w:p>
         </w:tc>
       </w:tr>
@@ -1832,15 +1760,7 @@
           </w:tcPr>
           <w:p>
             <w:r>
-              <w:t xml:space="preserve">The game’s UI changes </w:t>
-            </w:r>
-            <w:proofErr w:type="spellStart"/>
-            <w:r>
-              <w:t>color</w:t>
-            </w:r>
-            <w:proofErr w:type="spellEnd"/>
-            <w:r>
-              <w:t xml:space="preserve"> according to their current progress in the game.</w:t>
+              <w:t>The game’s UI changes color according to their current progress in the game.</w:t>
             </w:r>
           </w:p>
         </w:tc>
@@ -2011,13 +1931,8 @@
               <w:t>+</w:t>
             </w:r>
             <w:r>
-              <w:t xml:space="preserve"> </w:t>
-            </w:r>
-            <w:proofErr w:type="spellStart"/>
-            <w:r>
-              <w:t>Leaderboard</w:t>
-            </w:r>
-            <w:proofErr w:type="spellEnd"/>
+              <w:t xml:space="preserve"> Leaderboard</w:t>
+            </w:r>
             <w:r>
               <w:t>.  10%</w:t>
             </w:r>
@@ -2031,6 +1946,9 @@
             <w:pPr>
               <w:jc w:val="center"/>
             </w:pPr>
+            <w:r>
+              <w:t>X</w:t>
+            </w:r>
           </w:p>
         </w:tc>
         <w:tc>
@@ -2041,6 +1959,9 @@
             <w:pPr>
               <w:jc w:val="center"/>
             </w:pPr>
+            <w:r>
+              <w:t>X</w:t>
+            </w:r>
           </w:p>
         </w:tc>
         <w:tc>
@@ -2051,6 +1972,9 @@
             <w:pPr>
               <w:jc w:val="center"/>
             </w:pPr>
+            <w:r>
+              <w:t>X</w:t>
+            </w:r>
           </w:p>
         </w:tc>
         <w:tc>
@@ -2073,13 +1997,8 @@
               <w:t>+</w:t>
             </w:r>
             <w:r>
-              <w:t xml:space="preserve"> </w:t>
-            </w:r>
-            <w:proofErr w:type="spellStart"/>
-            <w:r>
-              <w:t>Leaderboard</w:t>
-            </w:r>
-            <w:proofErr w:type="spellEnd"/>
+              <w:t xml:space="preserve"> Leaderboard</w:t>
+            </w:r>
             <w:r>
               <w:t>. 10%</w:t>
             </w:r>
@@ -2093,6 +2012,9 @@
             <w:pPr>
               <w:jc w:val="center"/>
             </w:pPr>
+            <w:r>
+              <w:t>X</w:t>
+            </w:r>
           </w:p>
         </w:tc>
         <w:tc>
@@ -2103,6 +2025,9 @@
             <w:pPr>
               <w:jc w:val="center"/>
             </w:pPr>
+            <w:r>
+              <w:t>X</w:t>
+            </w:r>
           </w:p>
         </w:tc>
         <w:tc>
@@ -2113,6 +2038,9 @@
             <w:pPr>
               <w:jc w:val="center"/>
             </w:pPr>
+            <w:r>
+              <w:t>X</w:t>
+            </w:r>
           </w:p>
         </w:tc>
         <w:tc>
@@ -2410,15 +2338,7 @@
           </w:tcPr>
           <w:p>
             <w:r>
-              <w:t xml:space="preserve">Monetization options have been discussed within the </w:t>
-            </w:r>
-            <w:proofErr w:type="spellStart"/>
-            <w:r>
-              <w:t>Github’s</w:t>
-            </w:r>
-            <w:proofErr w:type="spellEnd"/>
-            <w:r>
-              <w:t xml:space="preserve"> wiki page</w:t>
+              <w:t>Monetization options have been discussed within the Github’s wiki page</w:t>
             </w:r>
           </w:p>
         </w:tc>
@@ -2563,13 +2483,11 @@
             <w:tcW w:w="4072" w:type="dxa"/>
           </w:tcPr>
           <w:p>
-            <w:proofErr w:type="spellStart"/>
-            <w:r>
-              <w:t>Color</w:t>
-            </w:r>
-            <w:proofErr w:type="spellEnd"/>
-            <w:r>
-              <w:t>-blind mode. Claiming 7%</w:t>
+            <w:r>
+              <w:t>Color-blind mode. Claiming 4</w:t>
+            </w:r>
+            <w:r>
+              <w:t>%</w:t>
             </w:r>
           </w:p>
         </w:tc>
@@ -2628,31 +2546,7 @@
           </w:tcPr>
           <w:p>
             <w:r>
-              <w:t xml:space="preserve">Due to </w:t>
-            </w:r>
-            <w:proofErr w:type="spellStart"/>
-            <w:r>
-              <w:t>Prisma’s</w:t>
-            </w:r>
-            <w:proofErr w:type="spellEnd"/>
-            <w:r>
-              <w:t xml:space="preserve"> heavy reliance on </w:t>
-            </w:r>
-            <w:proofErr w:type="spellStart"/>
-            <w:r>
-              <w:t>color</w:t>
-            </w:r>
-            <w:proofErr w:type="spellEnd"/>
-            <w:r>
-              <w:t xml:space="preserve"> throughout the game, </w:t>
-            </w:r>
-            <w:proofErr w:type="spellStart"/>
-            <w:r>
-              <w:t>color</w:t>
-            </w:r>
-            <w:proofErr w:type="spellEnd"/>
-            <w:r>
-              <w:t xml:space="preserve"> blind modes have been implemented, and are able to be set in the settings menu.</w:t>
+              <w:t>Due to Prisma’s heavy reliance on color throughout the game, color blind modes have been implemented, and are able to be set in the settings menu.</w:t>
             </w:r>
           </w:p>
         </w:tc>
@@ -2668,7 +2562,15 @@
             </w:r>
             <w:r>
               <w:lastRenderedPageBreak/>
-              <w:t>progress to the cloud – Describe here. Claiming 3%</w:t>
+              <w:t>progress to the c</w:t>
+            </w:r>
+            <w:r>
+              <w:t>loud – Describe here. Claiming 6</w:t>
+            </w:r>
+            <w:bookmarkStart w:id="0" w:name="_GoBack"/>
+            <w:bookmarkEnd w:id="0"/>
+            <w:r>
+              <w:t>%</w:t>
             </w:r>
           </w:p>
         </w:tc>
@@ -3010,13 +2912,8 @@
           </w:tcPr>
           <w:p>
             <w:r>
-              <w:t xml:space="preserve">Levels are </w:t>
-            </w:r>
-            <w:proofErr w:type="spellStart"/>
-            <w:r>
-              <w:t>completable</w:t>
-            </w:r>
-            <w:proofErr w:type="spellEnd"/>
+              <w:t>Levels are completable</w:t>
+            </w:r>
           </w:p>
         </w:tc>
         <w:tc>
@@ -3035,15 +2932,13 @@
           </w:tcPr>
           <w:p>
             <w:r>
-              <w:t xml:space="preserve">Each level has been </w:t>
-            </w:r>
-            <w:proofErr w:type="spellStart"/>
-            <w:r>
-              <w:t>playtested</w:t>
-            </w:r>
-            <w:proofErr w:type="spellEnd"/>
-            <w:r>
-              <w:t xml:space="preserve"> to completion.</w:t>
+              <w:t>Each level has been play</w:t>
+            </w:r>
+            <w:r>
+              <w:t xml:space="preserve"> </w:t>
+            </w:r>
+            <w:r>
+              <w:t>tested to completion.</w:t>
             </w:r>
           </w:p>
         </w:tc>
@@ -3206,15 +3101,13 @@
           </w:tcPr>
           <w:p>
             <w:r>
-              <w:t xml:space="preserve">The game has been </w:t>
-            </w:r>
-            <w:proofErr w:type="spellStart"/>
-            <w:r>
-              <w:t>playtested</w:t>
-            </w:r>
-            <w:proofErr w:type="spellEnd"/>
-            <w:r>
-              <w:t xml:space="preserve"> with those identifying within the user-group, and met with positive reactions.</w:t>
+              <w:t>The game has been play</w:t>
+            </w:r>
+            <w:r>
+              <w:t xml:space="preserve"> </w:t>
+            </w:r>
+            <w:r>
+              <w:t>tested with those identifying within the user-group, and met with positive reactions.</w:t>
             </w:r>
           </w:p>
         </w:tc>
@@ -3297,6 +3190,9 @@
           <w:p>
             <w:r>
               <w:t>The work was distributed fairly and according to people’s strengths,</w:t>
+            </w:r>
+            <w:r>
+              <w:t xml:space="preserve"> and / or willingness to learn about a certain feature.</w:t>
             </w:r>
           </w:p>
         </w:tc>
@@ -3556,11 +3452,9 @@
             <w:r>
               <w:t xml:space="preserve">Documentation </w:t>
             </w:r>
-            <w:proofErr w:type="spellStart"/>
-            <w:r>
-              <w:t>regrading</w:t>
-            </w:r>
-            <w:proofErr w:type="spellEnd"/>
+            <w:r>
+              <w:t>regarding</w:t>
+            </w:r>
             <w:r>
               <w:t xml:space="preserve"> how the project was managed and matters relating to team work were documented in the wiki.</w:t>
             </w:r>
@@ -3597,11 +3491,11 @@
               <w:t>Meeting minutes were created at the end of each meeting to ensure members not present were updated.</w:t>
             </w:r>
             <w:r>
-              <w:t xml:space="preserve"> A few were rather uninformative, due to all members being </w:t>
+              <w:t xml:space="preserve"> A few were rather </w:t>
             </w:r>
             <w:r>
               <w:lastRenderedPageBreak/>
-              <w:t>present and a cohesive understanding of what was to be done.</w:t>
+              <w:t>uninformative, due to all members being present and a cohesive understanding of what was to be done.</w:t>
             </w:r>
           </w:p>
         </w:tc>
@@ -3637,15 +3531,7 @@
           </w:tcPr>
           <w:p>
             <w:r>
-              <w:t xml:space="preserve">A large amount of the art was hand made using </w:t>
-            </w:r>
-            <w:proofErr w:type="spellStart"/>
-            <w:r>
-              <w:t>photoshop</w:t>
-            </w:r>
-            <w:proofErr w:type="spellEnd"/>
-            <w:r>
-              <w:t>, with the rest of the assets either bought or under creative commons licenses. The original assets can be found on the wiki page.</w:t>
+              <w:t>A large amount of the art was hand made using photoshop, with the rest of the assets either bought or under creative commons licenses. The original assets can be found on the wiki page.</w:t>
             </w:r>
           </w:p>
         </w:tc>
@@ -3657,15 +3543,7 @@
           </w:tcPr>
           <w:p>
             <w:r>
-              <w:t>Design Decisions (</w:t>
-            </w:r>
-            <w:proofErr w:type="spellStart"/>
-            <w:r>
-              <w:t>SoftEng</w:t>
-            </w:r>
-            <w:proofErr w:type="spellEnd"/>
-            <w:r>
-              <w:t xml:space="preserve"> and Game Design)</w:t>
+              <w:t>Design Decisions (SoftEng and Game Design)</w:t>
             </w:r>
           </w:p>
         </w:tc>
@@ -3721,6 +3599,9 @@
           <w:p>
             <w:r>
               <w:t xml:space="preserve">Information regarding the </w:t>
+            </w:r>
+            <w:r>
+              <w:t>teams thoughts on how we worked together and the RUP process are available on the Github Wiki page</w:t>
             </w:r>
           </w:p>
         </w:tc>
@@ -3777,7 +3658,10 @@
           </w:tcPr>
           <w:p>
             <w:r>
-              <w:t>70%</w:t>
+              <w:t>6</w:t>
+            </w:r>
+            <w:r>
+              <w:t>0%</w:t>
             </w:r>
           </w:p>
         </w:tc>
@@ -3787,7 +3671,16 @@
           </w:tcPr>
           <w:p>
             <w:r>
-              <w:t xml:space="preserve">Although we used Google a copious amount of times to find solutions, we often adjusted the code greatly to fit out needs, forming logic which, although based off </w:t>
+              <w:t>Although we used Google a copious amount of times to find solutions, we often adju</w:t>
+            </w:r>
+            <w:r>
+              <w:t>sted the code greatly to fit our</w:t>
+            </w:r>
+            <w:r>
+              <w:t xml:space="preserve"> needs, forming </w:t>
+            </w:r>
+            <w:r>
+              <w:t>logic which, although based off solutions found online, was transformed to fit our needs.</w:t>
             </w:r>
           </w:p>
         </w:tc>
@@ -3817,7 +3710,14 @@
           <w:tcPr>
             <w:tcW w:w="1964" w:type="pct"/>
           </w:tcPr>
-          <w:p/>
+          <w:p>
+            <w:r>
+              <w:t>The resources generated by the team were the orbs, backgrounds, icons, the title screen assets.</w:t>
+            </w:r>
+            <w:r>
+              <w:t xml:space="preserve"> More in depth information about our original assets can be found on the github wiki.</w:t>
+            </w:r>
+          </w:p>
         </w:tc>
       </w:tr>
     </w:tbl>
@@ -4893,7 +4793,7 @@
 </file>
 
 <file path=customXml/itemProps1.xml><?xml version="1.0" encoding="utf-8"?>
-<ds:datastoreItem xmlns:ds="http://schemas.openxmlformats.org/officeDocument/2006/customXml" ds:itemID="{E7EBB1B4-38C4-4089-ABB0-B02F3602698B}">
+<ds:datastoreItem xmlns:ds="http://schemas.openxmlformats.org/officeDocument/2006/customXml" ds:itemID="{D5EE9930-CBB8-46CF-A810-A8ACCE098385}">
   <ds:schemaRefs>
     <ds:schemaRef ds:uri="http://schemas.openxmlformats.org/officeDocument/2006/bibliography"/>
   </ds:schemaRefs>

</xml_diff>